<commit_message>
corrected git ignore exceptions that was preventing uploading the assets and assembled-lesson-materials file structures
</commit_message>
<xml_diff>
--- a/README2_GP-Lesson-Conventions.docx
+++ b/README2_GP-Lesson-Conventions.docx
@@ -83,15 +83,7 @@
           <w:sz w:val="32"/>
           <w:szCs w:val="32"/>
         </w:rPr>
-        <w:t>Interacting with the file structure</w:t>
-      </w:r>
-      <w:r>
-        <w:rPr>
-          <w:rFonts w:ascii="Montserrat" w:hAnsi="Montserrat"/>
-          <w:sz w:val="32"/>
-          <w:szCs w:val="32"/>
-        </w:rPr>
-        <w:t>:</w:t>
+        <w:t>Interacting with the file structure:</w:t>
       </w:r>
     </w:p>
     <w:p>
@@ -728,20 +720,38 @@
         <w:rPr>
           <w:rFonts w:ascii="Roboto Mono" w:hAnsi="Roboto Mono" w:cs="Consolas"/>
         </w:rPr>
+        <w:t xml:space="preserve">full </w:t>
+      </w:r>
+      <w:r>
+        <w:rPr>
+          <w:rFonts w:ascii="Roboto Mono" w:hAnsi="Roboto Mono" w:cs="Consolas"/>
+        </w:rPr>
         <w:t>l</w:t>
       </w:r>
       <w:r>
         <w:rPr>
           <w:rFonts w:ascii="Roboto Mono" w:hAnsi="Roboto Mono" w:cs="Consolas"/>
         </w:rPr>
-        <w:t xml:space="preserve">earning </w:t>
+        <w:t>earning materials</w:t>
+      </w:r>
+      <w:r>
+        <w:rPr>
+          <w:rFonts w:ascii="Roboto Mono" w:hAnsi="Roboto Mono" w:cs="Consolas"/>
+        </w:rPr>
+        <w:t xml:space="preserve"> assembled from smaller </w:t>
       </w:r>
       <w:proofErr w:type="gramStart"/>
       <w:r>
         <w:rPr>
           <w:rFonts w:ascii="Roboto Mono" w:hAnsi="Roboto Mono" w:cs="Consolas"/>
         </w:rPr>
-        <w:t>materials;</w:t>
+        <w:t>assets</w:t>
+      </w:r>
+      <w:r>
+        <w:rPr>
+          <w:rFonts w:ascii="Roboto Mono" w:hAnsi="Roboto Mono" w:cs="Consolas"/>
+        </w:rPr>
+        <w:t>;</w:t>
       </w:r>
       <w:proofErr w:type="gramEnd"/>
       <w:r>
@@ -789,7 +799,36 @@
           <w:b/>
           <w:bCs/>
         </w:rPr>
-        <w:t>JSON</w:t>
+        <w:t>in-person/</w:t>
+      </w:r>
+      <w:r>
+        <w:rPr>
+          <w:rFonts w:ascii="Roboto Mono" w:hAnsi="Roboto Mono" w:cs="Consolas"/>
+        </w:rPr>
+        <w:tab/>
+        <w:t>all learning materials for classroom version</w:t>
+      </w:r>
+    </w:p>
+    <w:p>
+      <w:pPr>
+        <w:pStyle w:val="ListParagraph"/>
+        <w:numPr>
+          <w:ilvl w:val="1"/>
+          <w:numId w:val="14"/>
+        </w:numPr>
+        <w:spacing w:after="120"/>
+        <w:contextualSpacing w:val="0"/>
+        <w:rPr>
+          <w:rFonts w:ascii="Roboto Mono" w:hAnsi="Roboto Mono" w:cs="Consolas"/>
+        </w:rPr>
+      </w:pPr>
+      <w:r>
+        <w:rPr>
+          <w:rFonts w:ascii="Roboto Mono" w:hAnsi="Roboto Mono" w:cs="Consolas"/>
+          <w:b/>
+          <w:bCs/>
+        </w:rPr>
+        <w:t>presentations</w:t>
       </w:r>
       <w:proofErr w:type="gramStart"/>
       <w:r>
@@ -804,49 +843,245 @@
         <w:rPr>
           <w:rFonts w:ascii="Roboto Mono" w:hAnsi="Roboto Mono" w:cs="Consolas"/>
         </w:rPr>
+        <w:t xml:space="preserve">  presentations</w:t>
+      </w:r>
+      <w:proofErr w:type="gramEnd"/>
+      <w:r>
+        <w:rPr>
+          <w:rFonts w:ascii="Roboto Mono" w:hAnsi="Roboto Mono" w:cs="Consolas"/>
+        </w:rPr>
+        <w:t xml:space="preserve"> for in-class delivery</w:t>
+      </w:r>
+    </w:p>
+    <w:p>
+      <w:pPr>
+        <w:pStyle w:val="ListParagraph"/>
+        <w:numPr>
+          <w:ilvl w:val="2"/>
+          <w:numId w:val="14"/>
+        </w:numPr>
+        <w:spacing w:after="120"/>
+        <w:contextualSpacing w:val="0"/>
+        <w:rPr>
+          <w:rFonts w:ascii="Roboto Mono" w:hAnsi="Roboto Mono" w:cs="Consolas"/>
+        </w:rPr>
+      </w:pPr>
+      <w:r>
+        <w:rPr>
+          <w:rFonts w:ascii="Roboto Mono" w:hAnsi="Roboto Mono" w:cs="Consolas"/>
+          <w:b/>
+          <w:bCs/>
+        </w:rPr>
+        <w:t>production</w:t>
+      </w:r>
+      <w:proofErr w:type="gramStart"/>
+      <w:r>
+        <w:rPr>
+          <w:rFonts w:ascii="Roboto Mono" w:hAnsi="Roboto Mono" w:cs="Consolas"/>
+          <w:b/>
+          <w:bCs/>
+        </w:rPr>
+        <w:t>/</w:t>
+      </w:r>
+      <w:r>
+        <w:rPr>
+          <w:rFonts w:ascii="Roboto Mono" w:hAnsi="Roboto Mono" w:cs="Consolas"/>
+        </w:rPr>
+        <w:t xml:space="preserve">  Files</w:t>
+      </w:r>
+      <w:proofErr w:type="gramEnd"/>
+      <w:r>
+        <w:rPr>
+          <w:rFonts w:ascii="Roboto Mono" w:hAnsi="Roboto Mono" w:cs="Consolas"/>
+        </w:rPr>
+        <w:t xml:space="preserve"> that are ready to be published</w:t>
+      </w:r>
+    </w:p>
+    <w:p>
+      <w:pPr>
+        <w:spacing w:after="120"/>
+        <w:ind w:left="1440" w:hanging="360"/>
+        <w:rPr>
+          <w:rFonts w:ascii="Roboto Mono" w:hAnsi="Roboto Mono" w:cs="Consolas"/>
+        </w:rPr>
+      </w:pPr>
+      <w:r>
+        <w:rPr>
+          <w:rFonts w:ascii="Roboto Mono" w:hAnsi="Roboto Mono" w:cs="Consolas"/>
+          <w:b/>
+          <w:bCs/>
+        </w:rPr>
+        <w:t>..</w:t>
+      </w:r>
+      <w:r>
+        <w:rPr>
+          <w:rFonts w:ascii="Roboto Mono" w:hAnsi="Roboto Mono" w:cs="Consolas"/>
+        </w:rPr>
+        <w:tab/>
+      </w:r>
+      <w:r>
+        <w:rPr>
+          <w:rFonts w:ascii="Roboto Mono" w:hAnsi="Roboto Mono" w:cs="Consolas"/>
+        </w:rPr>
+        <w:t xml:space="preserve">Files in the </w:t>
+      </w:r>
+      <w:r>
+        <w:rPr>
+          <w:rFonts w:ascii="Roboto Mono" w:hAnsi="Roboto Mono" w:cs="Consolas"/>
+        </w:rPr>
+        <w:t xml:space="preserve">presentations </w:t>
+      </w:r>
+      <w:r>
+        <w:rPr>
+          <w:rFonts w:ascii="Roboto Mono" w:hAnsi="Roboto Mono" w:cs="Consolas"/>
+        </w:rPr>
+        <w:t>root are understood to be draft files. Move files into the production folder as they're ready for publication.</w:t>
+      </w:r>
+    </w:p>
+    <w:p>
+      <w:pPr>
+        <w:pStyle w:val="ListParagraph"/>
+        <w:numPr>
+          <w:ilvl w:val="1"/>
+          <w:numId w:val="14"/>
+        </w:numPr>
+        <w:spacing w:after="120"/>
+        <w:contextualSpacing w:val="0"/>
+        <w:rPr>
+          <w:rFonts w:ascii="Roboto Mono" w:hAnsi="Roboto Mono" w:cs="Consolas"/>
+        </w:rPr>
+      </w:pPr>
+      <w:r>
+        <w:rPr>
+          <w:rFonts w:ascii="Roboto Mono" w:hAnsi="Roboto Mono" w:cs="Consolas"/>
+          <w:b/>
+          <w:bCs/>
+        </w:rPr>
+        <w:lastRenderedPageBreak/>
+        <w:t>worksheets</w:t>
+      </w:r>
+      <w:proofErr w:type="gramStart"/>
+      <w:r>
+        <w:rPr>
+          <w:rFonts w:ascii="Roboto Mono" w:hAnsi="Roboto Mono" w:cs="Consolas"/>
+          <w:b/>
+          <w:bCs/>
+        </w:rPr>
+        <w:t>/</w:t>
+      </w:r>
+      <w:r>
+        <w:rPr>
+          <w:rFonts w:ascii="Roboto Mono" w:hAnsi="Roboto Mono" w:cs="Consolas"/>
+        </w:rPr>
         <w:t xml:space="preserve">  </w:t>
       </w:r>
       <w:r>
         <w:rPr>
           <w:rFonts w:ascii="Roboto Mono" w:hAnsi="Roboto Mono" w:cs="Consolas"/>
         </w:rPr>
-        <w:t>outputs</w:t>
+        <w:t>worksheets</w:t>
       </w:r>
       <w:proofErr w:type="gramEnd"/>
       <w:r>
         <w:rPr>
           <w:rFonts w:ascii="Roboto Mono" w:hAnsi="Roboto Mono" w:cs="Consolas"/>
         </w:rPr>
-        <w:t xml:space="preserve"> of structured data from the </w:t>
-      </w:r>
-      <w:proofErr w:type="spellStart"/>
-      <w:r>
-        <w:rPr>
-          <w:rFonts w:ascii="Roboto Mono" w:hAnsi="Roboto Mono" w:cs="Consolas"/>
-        </w:rPr>
-        <w:t>assemble_lesson.R</w:t>
-      </w:r>
-      <w:proofErr w:type="spellEnd"/>
-      <w:r>
-        <w:rPr>
-          <w:rFonts w:ascii="Roboto Mono" w:hAnsi="Roboto Mono" w:cs="Consolas"/>
-        </w:rPr>
-        <w:t xml:space="preserve"> script. These will be uploaded to </w:t>
-      </w:r>
-      <w:proofErr w:type="spellStart"/>
-      <w:r>
-        <w:rPr>
-          <w:rFonts w:ascii="Roboto Mono" w:hAnsi="Roboto Mono" w:cs="Consolas"/>
-        </w:rPr>
-        <w:t>Strapi</w:t>
-      </w:r>
-      <w:proofErr w:type="spellEnd"/>
-      <w:r>
-        <w:rPr>
-          <w:rFonts w:ascii="Roboto Mono" w:hAnsi="Roboto Mono" w:cs="Consolas"/>
-        </w:rPr>
-        <w:t xml:space="preserve"> to generate the lesson plan.</w:t>
-      </w:r>
+        <w:t xml:space="preserve"> for in-class and remote delivery</w:t>
+      </w:r>
+    </w:p>
+    <w:p>
+      <w:pPr>
+        <w:pStyle w:val="ListParagraph"/>
+        <w:numPr>
+          <w:ilvl w:val="2"/>
+          <w:numId w:val="14"/>
+        </w:numPr>
+        <w:spacing w:after="120"/>
+        <w:contextualSpacing w:val="0"/>
+        <w:rPr>
+          <w:rFonts w:ascii="Roboto Mono" w:hAnsi="Roboto Mono" w:cs="Consolas"/>
+        </w:rPr>
+      </w:pPr>
+      <w:r>
+        <w:rPr>
+          <w:rFonts w:ascii="Roboto Mono" w:hAnsi="Roboto Mono" w:cs="Consolas"/>
+          <w:b/>
+          <w:bCs/>
+        </w:rPr>
+        <w:t>production</w:t>
+      </w:r>
+      <w:proofErr w:type="gramStart"/>
+      <w:r>
+        <w:rPr>
+          <w:rFonts w:ascii="Roboto Mono" w:hAnsi="Roboto Mono" w:cs="Consolas"/>
+          <w:b/>
+          <w:bCs/>
+        </w:rPr>
+        <w:t>/</w:t>
+      </w:r>
+      <w:r>
+        <w:rPr>
+          <w:rFonts w:ascii="Roboto Mono" w:hAnsi="Roboto Mono" w:cs="Consolas"/>
+        </w:rPr>
+        <w:t xml:space="preserve">  Files</w:t>
+      </w:r>
+      <w:proofErr w:type="gramEnd"/>
+      <w:r>
+        <w:rPr>
+          <w:rFonts w:ascii="Roboto Mono" w:hAnsi="Roboto Mono" w:cs="Consolas"/>
+        </w:rPr>
+        <w:t xml:space="preserve"> that are ready to be published</w:t>
+      </w:r>
+    </w:p>
+    <w:p>
+      <w:pPr>
+        <w:spacing w:after="120"/>
+        <w:ind w:left="1440" w:hanging="360"/>
+        <w:rPr>
+          <w:rFonts w:ascii="Roboto Mono" w:hAnsi="Roboto Mono" w:cs="Consolas"/>
+        </w:rPr>
+      </w:pPr>
+      <w:r>
+        <w:rPr>
+          <w:rFonts w:ascii="Roboto Mono" w:hAnsi="Roboto Mono" w:cs="Consolas"/>
+          <w:b/>
+          <w:bCs/>
+        </w:rPr>
+        <w:t>..</w:t>
+      </w:r>
+      <w:r>
+        <w:rPr>
+          <w:rFonts w:ascii="Roboto Mono" w:hAnsi="Roboto Mono" w:cs="Consolas"/>
+        </w:rPr>
+        <w:tab/>
+      </w:r>
+      <w:r>
+        <w:rPr>
+          <w:rFonts w:ascii="Roboto Mono" w:hAnsi="Roboto Mono" w:cs="Consolas"/>
+        </w:rPr>
+        <w:t xml:space="preserve">Files in the </w:t>
+      </w:r>
+      <w:r>
+        <w:rPr>
+          <w:rFonts w:ascii="Roboto Mono" w:hAnsi="Roboto Mono" w:cs="Consolas"/>
+        </w:rPr>
+        <w:t xml:space="preserve">presentations </w:t>
+      </w:r>
+      <w:r>
+        <w:rPr>
+          <w:rFonts w:ascii="Roboto Mono" w:hAnsi="Roboto Mono" w:cs="Consolas"/>
+        </w:rPr>
+        <w:t>root are understood to be draft files. Move files into the production folder as they're ready for publication.</w:t>
+      </w:r>
+    </w:p>
+    <w:p>
+      <w:pPr>
+        <w:spacing w:after="120"/>
+        <w:ind w:left="1080"/>
+        <w:rPr>
+          <w:rFonts w:ascii="Roboto Mono" w:hAnsi="Roboto Mono" w:cs="Consolas"/>
+        </w:rPr>
+      </w:pPr>
     </w:p>
     <w:p>
       <w:pPr>
@@ -856,7 +1091,7 @@
           <w:numId w:val="7"/>
         </w:numPr>
         <w:spacing w:after="120"/>
-        <w:ind w:left="990"/>
+        <w:ind w:left="994"/>
         <w:contextualSpacing w:val="0"/>
         <w:rPr>
           <w:rFonts w:ascii="Roboto Mono" w:hAnsi="Roboto Mono" w:cs="Consolas"/>
@@ -868,7 +1103,7 @@
           <w:b/>
           <w:bCs/>
         </w:rPr>
-        <w:t>presentations</w:t>
+        <w:t>JSON</w:t>
       </w:r>
       <w:proofErr w:type="gramStart"/>
       <w:r>
@@ -883,14 +1118,48 @@
         <w:rPr>
           <w:rFonts w:ascii="Roboto Mono" w:hAnsi="Roboto Mono" w:cs="Consolas"/>
         </w:rPr>
-        <w:t xml:space="preserve">  presentations</w:t>
+        <w:t xml:space="preserve">  </w:t>
+      </w:r>
+      <w:r>
+        <w:rPr>
+          <w:rFonts w:ascii="Roboto Mono" w:hAnsi="Roboto Mono" w:cs="Consolas"/>
+        </w:rPr>
+        <w:t>outputs</w:t>
       </w:r>
       <w:proofErr w:type="gramEnd"/>
       <w:r>
         <w:rPr>
           <w:rFonts w:ascii="Roboto Mono" w:hAnsi="Roboto Mono" w:cs="Consolas"/>
         </w:rPr>
-        <w:t xml:space="preserve"> for in-class and remote delivery</w:t>
+        <w:t xml:space="preserve"> of structured data from the </w:t>
+      </w:r>
+      <w:proofErr w:type="spellStart"/>
+      <w:r>
+        <w:rPr>
+          <w:rFonts w:ascii="Roboto Mono" w:hAnsi="Roboto Mono" w:cs="Consolas"/>
+        </w:rPr>
+        <w:t>assemble_lesson.R</w:t>
+      </w:r>
+      <w:proofErr w:type="spellEnd"/>
+      <w:r>
+        <w:rPr>
+          <w:rFonts w:ascii="Roboto Mono" w:hAnsi="Roboto Mono" w:cs="Consolas"/>
+        </w:rPr>
+        <w:t xml:space="preserve"> script. These will be uploaded to </w:t>
+      </w:r>
+      <w:proofErr w:type="spellStart"/>
+      <w:r>
+        <w:rPr>
+          <w:rFonts w:ascii="Roboto Mono" w:hAnsi="Roboto Mono" w:cs="Consolas"/>
+        </w:rPr>
+        <w:t>Strapi</w:t>
+      </w:r>
+      <w:proofErr w:type="spellEnd"/>
+      <w:r>
+        <w:rPr>
+          <w:rFonts w:ascii="Roboto Mono" w:hAnsi="Roboto Mono" w:cs="Consolas"/>
+        </w:rPr>
+        <w:t xml:space="preserve"> to generate the lesson plan.</w:t>
       </w:r>
     </w:p>
     <w:p>
@@ -901,7 +1170,7 @@
           <w:numId w:val="7"/>
         </w:numPr>
         <w:spacing w:after="120"/>
-        <w:ind w:left="1710" w:hanging="450"/>
+        <w:ind w:left="994"/>
         <w:contextualSpacing w:val="0"/>
         <w:rPr>
           <w:rFonts w:ascii="Roboto Mono" w:hAnsi="Roboto Mono" w:cs="Consolas"/>
@@ -913,40 +1182,24 @@
           <w:b/>
           <w:bCs/>
         </w:rPr>
-        <w:t>production</w:t>
-      </w:r>
-      <w:proofErr w:type="gramStart"/>
-      <w:r>
-        <w:rPr>
-          <w:rFonts w:ascii="Roboto Mono" w:hAnsi="Roboto Mono" w:cs="Consolas"/>
-          <w:b/>
-          <w:bCs/>
-        </w:rPr>
-        <w:t>/</w:t>
-      </w:r>
-      <w:r>
-        <w:rPr>
-          <w:rFonts w:ascii="Roboto Mono" w:hAnsi="Roboto Mono" w:cs="Consolas"/>
-        </w:rPr>
-        <w:t xml:space="preserve">  Files</w:t>
-      </w:r>
-      <w:proofErr w:type="gramEnd"/>
-      <w:r>
-        <w:rPr>
-          <w:rFonts w:ascii="Roboto Mono" w:hAnsi="Roboto Mono" w:cs="Consolas"/>
-        </w:rPr>
-        <w:t xml:space="preserve"> that are ready to be published</w:t>
+        <w:t>remote/</w:t>
+      </w:r>
+      <w:r>
+        <w:rPr>
+          <w:rFonts w:ascii="Roboto Mono" w:hAnsi="Roboto Mono" w:cs="Consolas"/>
+        </w:rPr>
+        <w:tab/>
+        <w:t>all learning materials for the Nearpod version</w:t>
       </w:r>
     </w:p>
     <w:p>
       <w:pPr>
         <w:pStyle w:val="ListParagraph"/>
         <w:numPr>
-          <w:ilvl w:val="0"/>
-          <w:numId w:val="7"/>
+          <w:ilvl w:val="1"/>
+          <w:numId w:val="16"/>
         </w:numPr>
         <w:spacing w:after="120"/>
-        <w:ind w:left="1710" w:hanging="450"/>
         <w:contextualSpacing w:val="0"/>
         <w:rPr>
           <w:rFonts w:ascii="Roboto Mono" w:hAnsi="Roboto Mono" w:cs="Consolas"/>
@@ -955,20 +1208,43 @@
       <w:r>
         <w:rPr>
           <w:rFonts w:ascii="Roboto Mono" w:hAnsi="Roboto Mono" w:cs="Consolas"/>
-        </w:rPr>
-        <w:lastRenderedPageBreak/>
-        <w:t>Files in the root are understood to be draft files. Move files into the production folder as they're ready for publication.</w:t>
+          <w:b/>
+          <w:bCs/>
+        </w:rPr>
+        <w:t>presentations</w:t>
+      </w:r>
+      <w:proofErr w:type="gramStart"/>
+      <w:r>
+        <w:rPr>
+          <w:rFonts w:ascii="Roboto Mono" w:hAnsi="Roboto Mono" w:cs="Consolas"/>
+          <w:b/>
+          <w:bCs/>
+        </w:rPr>
+        <w:t>/</w:t>
+      </w:r>
+      <w:r>
+        <w:rPr>
+          <w:rFonts w:ascii="Roboto Mono" w:hAnsi="Roboto Mono" w:cs="Consolas"/>
+        </w:rPr>
+        <w:t xml:space="preserve">  presentations</w:t>
+      </w:r>
+      <w:proofErr w:type="gramEnd"/>
+      <w:r>
+        <w:rPr>
+          <w:rFonts w:ascii="Roboto Mono" w:hAnsi="Roboto Mono" w:cs="Consolas"/>
+        </w:rPr>
+        <w:t xml:space="preserve"> for in-class delivery</w:t>
       </w:r>
     </w:p>
     <w:p>
       <w:pPr>
         <w:pStyle w:val="ListParagraph"/>
         <w:numPr>
-          <w:ilvl w:val="0"/>
-          <w:numId w:val="7"/>
+          <w:ilvl w:val="5"/>
+          <w:numId w:val="16"/>
         </w:numPr>
         <w:spacing w:after="120"/>
-        <w:ind w:left="990"/>
+        <w:ind w:left="2160"/>
         <w:contextualSpacing w:val="0"/>
         <w:rPr>
           <w:rFonts w:ascii="Roboto Mono" w:hAnsi="Roboto Mono" w:cs="Consolas"/>
@@ -980,7 +1256,7 @@
           <w:b/>
           <w:bCs/>
         </w:rPr>
-        <w:t>worksheets</w:t>
+        <w:t>production</w:t>
       </w:r>
       <w:proofErr w:type="gramStart"/>
       <w:r>
@@ -995,31 +1271,24 @@
         <w:rPr>
           <w:rFonts w:ascii="Roboto Mono" w:hAnsi="Roboto Mono" w:cs="Consolas"/>
         </w:rPr>
-        <w:t xml:space="preserve">  </w:t>
-      </w:r>
-      <w:r>
-        <w:rPr>
-          <w:rFonts w:ascii="Roboto Mono" w:hAnsi="Roboto Mono" w:cs="Consolas"/>
-        </w:rPr>
-        <w:t>worksheets</w:t>
+        <w:t xml:space="preserve">  Files</w:t>
       </w:r>
       <w:proofErr w:type="gramEnd"/>
       <w:r>
         <w:rPr>
           <w:rFonts w:ascii="Roboto Mono" w:hAnsi="Roboto Mono" w:cs="Consolas"/>
         </w:rPr>
-        <w:t xml:space="preserve"> for in-class and remote delivery</w:t>
+        <w:t xml:space="preserve"> that are ready to be published</w:t>
       </w:r>
     </w:p>
     <w:p>
       <w:pPr>
         <w:pStyle w:val="ListParagraph"/>
         <w:numPr>
-          <w:ilvl w:val="0"/>
-          <w:numId w:val="7"/>
+          <w:ilvl w:val="1"/>
+          <w:numId w:val="16"/>
         </w:numPr>
         <w:spacing w:after="120"/>
-        <w:ind w:left="1710" w:hanging="450"/>
         <w:contextualSpacing w:val="0"/>
         <w:rPr>
           <w:rFonts w:ascii="Roboto Mono" w:hAnsi="Roboto Mono" w:cs="Consolas"/>
@@ -1031,7 +1300,7 @@
           <w:b/>
           <w:bCs/>
         </w:rPr>
-        <w:t>production</w:t>
+        <w:t>worksheets</w:t>
       </w:r>
       <w:proofErr w:type="gramStart"/>
       <w:r>
@@ -1046,25 +1315,31 @@
         <w:rPr>
           <w:rFonts w:ascii="Roboto Mono" w:hAnsi="Roboto Mono" w:cs="Consolas"/>
         </w:rPr>
-        <w:t xml:space="preserve">  Files</w:t>
+        <w:t xml:space="preserve">  </w:t>
+      </w:r>
+      <w:r>
+        <w:rPr>
+          <w:rFonts w:ascii="Roboto Mono" w:hAnsi="Roboto Mono" w:cs="Consolas"/>
+        </w:rPr>
+        <w:t>worksheets</w:t>
       </w:r>
       <w:proofErr w:type="gramEnd"/>
       <w:r>
         <w:rPr>
           <w:rFonts w:ascii="Roboto Mono" w:hAnsi="Roboto Mono" w:cs="Consolas"/>
         </w:rPr>
-        <w:t xml:space="preserve"> that are ready to be published</w:t>
+        <w:t xml:space="preserve"> for in-class and remote delivery</w:t>
       </w:r>
     </w:p>
     <w:p>
       <w:pPr>
         <w:pStyle w:val="ListParagraph"/>
         <w:numPr>
-          <w:ilvl w:val="0"/>
-          <w:numId w:val="7"/>
+          <w:ilvl w:val="2"/>
+          <w:numId w:val="16"/>
         </w:numPr>
-        <w:spacing w:after="360"/>
-        <w:ind w:left="1713" w:hanging="446"/>
+        <w:spacing w:after="120"/>
+        <w:ind w:left="2160"/>
         <w:contextualSpacing w:val="0"/>
         <w:rPr>
           <w:rFonts w:ascii="Roboto Mono" w:hAnsi="Roboto Mono" w:cs="Consolas"/>
@@ -1073,9 +1348,71 @@
       <w:r>
         <w:rPr>
           <w:rFonts w:ascii="Roboto Mono" w:hAnsi="Roboto Mono" w:cs="Consolas"/>
-        </w:rPr>
-        <w:t>Files in the root are understood to be draft files. Move files into the production folder as they're ready for publication.</w:t>
-      </w:r>
+          <w:b/>
+          <w:bCs/>
+        </w:rPr>
+        <w:t>production</w:t>
+      </w:r>
+      <w:proofErr w:type="gramStart"/>
+      <w:r>
+        <w:rPr>
+          <w:rFonts w:ascii="Roboto Mono" w:hAnsi="Roboto Mono" w:cs="Consolas"/>
+          <w:b/>
+          <w:bCs/>
+        </w:rPr>
+        <w:t>/</w:t>
+      </w:r>
+      <w:r>
+        <w:rPr>
+          <w:rFonts w:ascii="Roboto Mono" w:hAnsi="Roboto Mono" w:cs="Consolas"/>
+        </w:rPr>
+        <w:t xml:space="preserve">  Files</w:t>
+      </w:r>
+      <w:proofErr w:type="gramEnd"/>
+      <w:r>
+        <w:rPr>
+          <w:rFonts w:ascii="Roboto Mono" w:hAnsi="Roboto Mono" w:cs="Consolas"/>
+        </w:rPr>
+        <w:t xml:space="preserve"> that are ready to be published</w:t>
+      </w:r>
+    </w:p>
+    <w:p>
+      <w:pPr>
+        <w:spacing w:after="120"/>
+        <w:ind w:left="1440" w:hanging="360"/>
+        <w:rPr>
+          <w:rFonts w:ascii="Roboto Mono" w:hAnsi="Roboto Mono" w:cs="Consolas"/>
+        </w:rPr>
+      </w:pPr>
+      <w:r>
+        <w:rPr>
+          <w:rFonts w:ascii="Roboto Mono" w:hAnsi="Roboto Mono" w:cs="Consolas"/>
+          <w:b/>
+          <w:bCs/>
+        </w:rPr>
+        <w:t>..</w:t>
+      </w:r>
+      <w:r>
+        <w:rPr>
+          <w:rFonts w:ascii="Roboto Mono" w:hAnsi="Roboto Mono" w:cs="Consolas"/>
+        </w:rPr>
+        <w:t xml:space="preserve"> </w:t>
+      </w:r>
+      <w:r>
+        <w:rPr>
+          <w:rFonts w:ascii="Roboto Mono" w:hAnsi="Roboto Mono" w:cs="Consolas"/>
+        </w:rPr>
+        <w:t>Files in the presentations root are understood to be draft files. Move files into the production folder as they're ready for publication.</w:t>
+      </w:r>
+    </w:p>
+    <w:p>
+      <w:pPr>
+        <w:spacing w:after="120"/>
+        <w:ind w:left="1440"/>
+        <w:rPr>
+          <w:rFonts w:ascii="Roboto Mono" w:hAnsi="Roboto Mono" w:cs="Consolas"/>
+        </w:rPr>
+      </w:pPr>
     </w:p>
     <w:p>
       <w:pPr>
@@ -1378,6 +1715,7 @@
           <w:b/>
           <w:bCs/>
         </w:rPr>
+        <w:lastRenderedPageBreak/>
         <w:t>data</w:t>
       </w:r>
       <w:proofErr w:type="gramStart"/>
@@ -1658,7 +1996,6 @@
           <w:b/>
           <w:bCs/>
         </w:rPr>
-        <w:lastRenderedPageBreak/>
         <w:t xml:space="preserve">teaching-resource-links.xlsx  </w:t>
       </w:r>
       <w:r>
@@ -2042,6 +2379,7 @@
         <w:rPr>
           <w:rFonts w:ascii="Montserrat" w:hAnsi="Montserrat" w:cs="Consolas"/>
         </w:rPr>
+        <w:lastRenderedPageBreak/>
         <w:t>If you're editing with MS Office (Excel or Word), close your file and save it when you're not using it to avoid conflicts with other peoples' copies.</w:t>
       </w:r>
     </w:p>
@@ -2118,6 +2456,11 @@
         <w:docPartUnique/>
       </w:docPartObj>
     </w:sdtPr>
+    <w:sdtEndPr>
+      <w:rPr>
+        <w:rStyle w:val="PageNumber"/>
+      </w:rPr>
+    </w:sdtEndPr>
     <w:sdtContent>
       <w:p>
         <w:pPr>
@@ -2171,6 +2514,11 @@
         <w:docPartUnique/>
       </w:docPartObj>
     </w:sdtPr>
+    <w:sdtEndPr>
+      <w:rPr>
+        <w:rStyle w:val="PageNumber"/>
+      </w:rPr>
+    </w:sdtEndPr>
     <w:sdtContent>
       <w:p>
         <w:pPr>
@@ -2323,6 +2671,122 @@
 <file path=word/numbering.xml><?xml version="1.0" encoding="utf-8"?>
 <w:numbering xmlns:wpc="http://schemas.microsoft.com/office/word/2010/wordprocessingCanvas" xmlns:cx="http://schemas.microsoft.com/office/drawing/2014/chartex" xmlns:cx1="http://schemas.microsoft.com/office/drawing/2015/9/8/chartex" xmlns:cx2="http://schemas.microsoft.com/office/drawing/2015/10/21/chartex" xmlns:cx3="http://schemas.microsoft.com/office/drawing/2016/5/9/chartex" xmlns:cx4="http://schemas.microsoft.com/office/drawing/2016/5/10/chartex" xmlns:cx5="http://schemas.microsoft.com/office/drawing/2016/5/11/chartex" xmlns:cx6="http://schemas.microsoft.com/office/drawing/2016/5/12/chartex" xmlns:cx7="http://schemas.microsoft.com/office/drawing/2016/5/13/chartex" xmlns:cx8="http://schemas.microsoft.com/office/drawing/2016/5/14/chartex" xmlns:mc="http://schemas.openxmlformats.org/markup-compatibility/2006" xmlns:aink="http://schemas.microsoft.com/office/drawing/2016/ink" xmlns:am3d="http://schemas.microsoft.com/office/drawing/2017/model3d" xmlns:o="urn:schemas-microsoft-com:office:office" xmlns:r="http://schemas.openxmlformats.org/officeDocument/2006/relationships" xmlns:m="http://schemas.openxmlformats.org/officeDocument/2006/math" xmlns:v="urn:schemas-microsoft-com:vml" xmlns:wp14="http://schemas.microsoft.com/office/word/2010/wordprocessingDrawing" xmlns:wp="http://schemas.openxmlformats.org/drawingml/2006/wordprocessingDrawing" xmlns:w10="urn:schemas-microsoft-com:office:word" xmlns:w="http://schemas.openxmlformats.org/wordprocessingml/2006/main" xmlns:w14="http://schemas.microsoft.com/office/word/2010/wordml" xmlns:w15="http://schemas.microsoft.com/office/word/2012/wordml" xmlns:w16cex="http://schemas.microsoft.com/office/word/2018/wordml/cex" xmlns:w16cid="http://schemas.microsoft.com/office/word/2016/wordml/cid" xmlns:w16="http://schemas.microsoft.com/office/word/2018/wordml" xmlns:w16se="http://schemas.microsoft.com/office/word/2015/wordml/symex" xmlns:wpg="http://schemas.microsoft.com/office/word/2010/wordprocessingGroup" xmlns:wpi="http://schemas.microsoft.com/office/word/2010/wordprocessingInk" xmlns:wne="http://schemas.microsoft.com/office/word/2006/wordml" xmlns:wps="http://schemas.microsoft.com/office/word/2010/wordprocessingShape" mc:Ignorable="w14 w15 w16se w16cid w16 w16cex wp14">
   <w:abstractNum w:abstractNumId="0" w15:restartNumberingAfterBreak="0">
+    <w:nsid w:val="04DA4D9D"/>
+    <w:multiLevelType w:val="hybridMultilevel"/>
+    <w:tmpl w:val="8FBE1922"/>
+    <w:lvl w:ilvl="0" w:tplc="647EA37A">
+      <w:start w:val="1"/>
+      <w:numFmt w:val="bullet"/>
+      <w:lvlText w:val="9"/>
+      <w:lvlJc w:val="left"/>
+      <w:pPr>
+        <w:ind w:left="720" w:hanging="360"/>
+      </w:pPr>
+      <w:rPr>
+        <w:rFonts w:ascii="Wingdings 3" w:hAnsi="Wingdings 3" w:hint="default"/>
+        <w:color w:val="auto"/>
+      </w:rPr>
+    </w:lvl>
+    <w:lvl w:ilvl="1" w:tplc="647EA37A">
+      <w:start w:val="1"/>
+      <w:numFmt w:val="bullet"/>
+      <w:lvlText w:val="9"/>
+      <w:lvlJc w:val="left"/>
+      <w:pPr>
+        <w:ind w:left="1440" w:hanging="360"/>
+      </w:pPr>
+      <w:rPr>
+        <w:rFonts w:ascii="Wingdings 3" w:hAnsi="Wingdings 3" w:hint="default"/>
+        <w:color w:val="auto"/>
+      </w:rPr>
+    </w:lvl>
+    <w:lvl w:ilvl="2" w:tplc="647EA37A">
+      <w:start w:val="1"/>
+      <w:numFmt w:val="bullet"/>
+      <w:lvlText w:val="9"/>
+      <w:lvlJc w:val="left"/>
+      <w:pPr>
+        <w:ind w:left="2160" w:hanging="360"/>
+      </w:pPr>
+      <w:rPr>
+        <w:rFonts w:ascii="Wingdings 3" w:hAnsi="Wingdings 3" w:hint="default"/>
+        <w:color w:val="auto"/>
+      </w:rPr>
+    </w:lvl>
+    <w:lvl w:ilvl="3" w:tplc="04090001" w:tentative="1">
+      <w:start w:val="1"/>
+      <w:numFmt w:val="bullet"/>
+      <w:lvlText w:val=""/>
+      <w:lvlJc w:val="left"/>
+      <w:pPr>
+        <w:ind w:left="2880" w:hanging="360"/>
+      </w:pPr>
+      <w:rPr>
+        <w:rFonts w:ascii="Symbol" w:hAnsi="Symbol" w:hint="default"/>
+      </w:rPr>
+    </w:lvl>
+    <w:lvl w:ilvl="4" w:tplc="04090003" w:tentative="1">
+      <w:start w:val="1"/>
+      <w:numFmt w:val="bullet"/>
+      <w:lvlText w:val="o"/>
+      <w:lvlJc w:val="left"/>
+      <w:pPr>
+        <w:ind w:left="3600" w:hanging="360"/>
+      </w:pPr>
+      <w:rPr>
+        <w:rFonts w:ascii="Courier New" w:hAnsi="Courier New" w:cs="Courier New" w:hint="default"/>
+      </w:rPr>
+    </w:lvl>
+    <w:lvl w:ilvl="5" w:tplc="04090005" w:tentative="1">
+      <w:start w:val="1"/>
+      <w:numFmt w:val="bullet"/>
+      <w:lvlText w:val=""/>
+      <w:lvlJc w:val="left"/>
+      <w:pPr>
+        <w:ind w:left="4320" w:hanging="360"/>
+      </w:pPr>
+      <w:rPr>
+        <w:rFonts w:ascii="Wingdings" w:hAnsi="Wingdings" w:hint="default"/>
+      </w:rPr>
+    </w:lvl>
+    <w:lvl w:ilvl="6" w:tplc="04090001" w:tentative="1">
+      <w:start w:val="1"/>
+      <w:numFmt w:val="bullet"/>
+      <w:lvlText w:val=""/>
+      <w:lvlJc w:val="left"/>
+      <w:pPr>
+        <w:ind w:left="5040" w:hanging="360"/>
+      </w:pPr>
+      <w:rPr>
+        <w:rFonts w:ascii="Symbol" w:hAnsi="Symbol" w:hint="default"/>
+      </w:rPr>
+    </w:lvl>
+    <w:lvl w:ilvl="7" w:tplc="04090003" w:tentative="1">
+      <w:start w:val="1"/>
+      <w:numFmt w:val="bullet"/>
+      <w:lvlText w:val="o"/>
+      <w:lvlJc w:val="left"/>
+      <w:pPr>
+        <w:ind w:left="5760" w:hanging="360"/>
+      </w:pPr>
+      <w:rPr>
+        <w:rFonts w:ascii="Courier New" w:hAnsi="Courier New" w:cs="Courier New" w:hint="default"/>
+      </w:rPr>
+    </w:lvl>
+    <w:lvl w:ilvl="8" w:tplc="04090005" w:tentative="1">
+      <w:start w:val="1"/>
+      <w:numFmt w:val="bullet"/>
+      <w:lvlText w:val=""/>
+      <w:lvlJc w:val="left"/>
+      <w:pPr>
+        <w:ind w:left="6480" w:hanging="360"/>
+      </w:pPr>
+      <w:rPr>
+        <w:rFonts w:ascii="Wingdings" w:hAnsi="Wingdings" w:hint="default"/>
+      </w:rPr>
+    </w:lvl>
+  </w:abstractNum>
+  <w:abstractNum w:abstractNumId="1" w15:restartNumberingAfterBreak="0">
     <w:nsid w:val="0CAC5D3E"/>
     <w:multiLevelType w:val="hybridMultilevel"/>
     <w:tmpl w:val="D4FC54F4"/>
@@ -2436,7 +2900,7 @@
       </w:rPr>
     </w:lvl>
   </w:abstractNum>
-  <w:abstractNum w:abstractNumId="1" w15:restartNumberingAfterBreak="0">
+  <w:abstractNum w:abstractNumId="2" w15:restartNumberingAfterBreak="0">
     <w:nsid w:val="0EC12947"/>
     <w:multiLevelType w:val="hybridMultilevel"/>
     <w:tmpl w:val="9BD85930"/>
@@ -2550,7 +3014,7 @@
       </w:rPr>
     </w:lvl>
   </w:abstractNum>
-  <w:abstractNum w:abstractNumId="2" w15:restartNumberingAfterBreak="0">
+  <w:abstractNum w:abstractNumId="3" w15:restartNumberingAfterBreak="0">
     <w:nsid w:val="1536674C"/>
     <w:multiLevelType w:val="hybridMultilevel"/>
     <w:tmpl w:val="16A88DF4"/>
@@ -2664,7 +3128,121 @@
       </w:rPr>
     </w:lvl>
   </w:abstractNum>
-  <w:abstractNum w:abstractNumId="3" w15:restartNumberingAfterBreak="0">
+  <w:abstractNum w:abstractNumId="4" w15:restartNumberingAfterBreak="0">
+    <w:nsid w:val="170854A8"/>
+    <w:multiLevelType w:val="hybridMultilevel"/>
+    <w:tmpl w:val="FB7EBD4C"/>
+    <w:lvl w:ilvl="0" w:tplc="647EA37A">
+      <w:start w:val="1"/>
+      <w:numFmt w:val="bullet"/>
+      <w:lvlText w:val="9"/>
+      <w:lvlJc w:val="left"/>
+      <w:pPr>
+        <w:ind w:left="720" w:hanging="360"/>
+      </w:pPr>
+      <w:rPr>
+        <w:rFonts w:ascii="Wingdings 3" w:hAnsi="Wingdings 3" w:hint="default"/>
+        <w:color w:val="auto"/>
+      </w:rPr>
+    </w:lvl>
+    <w:lvl w:ilvl="1" w:tplc="04090003">
+      <w:start w:val="1"/>
+      <w:numFmt w:val="bullet"/>
+      <w:lvlText w:val="o"/>
+      <w:lvlJc w:val="left"/>
+      <w:pPr>
+        <w:ind w:left="1440" w:hanging="360"/>
+      </w:pPr>
+      <w:rPr>
+        <w:rFonts w:ascii="Courier New" w:hAnsi="Courier New" w:cs="Courier New" w:hint="default"/>
+      </w:rPr>
+    </w:lvl>
+    <w:lvl w:ilvl="2" w:tplc="04090005">
+      <w:start w:val="1"/>
+      <w:numFmt w:val="bullet"/>
+      <w:lvlText w:val=""/>
+      <w:lvlJc w:val="left"/>
+      <w:pPr>
+        <w:ind w:left="2160" w:hanging="360"/>
+      </w:pPr>
+      <w:rPr>
+        <w:rFonts w:ascii="Wingdings" w:hAnsi="Wingdings" w:hint="default"/>
+      </w:rPr>
+    </w:lvl>
+    <w:lvl w:ilvl="3" w:tplc="04090001" w:tentative="1">
+      <w:start w:val="1"/>
+      <w:numFmt w:val="bullet"/>
+      <w:lvlText w:val=""/>
+      <w:lvlJc w:val="left"/>
+      <w:pPr>
+        <w:ind w:left="2880" w:hanging="360"/>
+      </w:pPr>
+      <w:rPr>
+        <w:rFonts w:ascii="Symbol" w:hAnsi="Symbol" w:hint="default"/>
+      </w:rPr>
+    </w:lvl>
+    <w:lvl w:ilvl="4" w:tplc="04090003" w:tentative="1">
+      <w:start w:val="1"/>
+      <w:numFmt w:val="bullet"/>
+      <w:lvlText w:val="o"/>
+      <w:lvlJc w:val="left"/>
+      <w:pPr>
+        <w:ind w:left="3600" w:hanging="360"/>
+      </w:pPr>
+      <w:rPr>
+        <w:rFonts w:ascii="Courier New" w:hAnsi="Courier New" w:cs="Courier New" w:hint="default"/>
+      </w:rPr>
+    </w:lvl>
+    <w:lvl w:ilvl="5" w:tplc="04090005" w:tentative="1">
+      <w:start w:val="1"/>
+      <w:numFmt w:val="bullet"/>
+      <w:lvlText w:val=""/>
+      <w:lvlJc w:val="left"/>
+      <w:pPr>
+        <w:ind w:left="4320" w:hanging="360"/>
+      </w:pPr>
+      <w:rPr>
+        <w:rFonts w:ascii="Wingdings" w:hAnsi="Wingdings" w:hint="default"/>
+      </w:rPr>
+    </w:lvl>
+    <w:lvl w:ilvl="6" w:tplc="04090001" w:tentative="1">
+      <w:start w:val="1"/>
+      <w:numFmt w:val="bullet"/>
+      <w:lvlText w:val=""/>
+      <w:lvlJc w:val="left"/>
+      <w:pPr>
+        <w:ind w:left="5040" w:hanging="360"/>
+      </w:pPr>
+      <w:rPr>
+        <w:rFonts w:ascii="Symbol" w:hAnsi="Symbol" w:hint="default"/>
+      </w:rPr>
+    </w:lvl>
+    <w:lvl w:ilvl="7" w:tplc="04090003" w:tentative="1">
+      <w:start w:val="1"/>
+      <w:numFmt w:val="bullet"/>
+      <w:lvlText w:val="o"/>
+      <w:lvlJc w:val="left"/>
+      <w:pPr>
+        <w:ind w:left="5760" w:hanging="360"/>
+      </w:pPr>
+      <w:rPr>
+        <w:rFonts w:ascii="Courier New" w:hAnsi="Courier New" w:cs="Courier New" w:hint="default"/>
+      </w:rPr>
+    </w:lvl>
+    <w:lvl w:ilvl="8" w:tplc="04090005" w:tentative="1">
+      <w:start w:val="1"/>
+      <w:numFmt w:val="bullet"/>
+      <w:lvlText w:val=""/>
+      <w:lvlJc w:val="left"/>
+      <w:pPr>
+        <w:ind w:left="6480" w:hanging="360"/>
+      </w:pPr>
+      <w:rPr>
+        <w:rFonts w:ascii="Wingdings" w:hAnsi="Wingdings" w:hint="default"/>
+      </w:rPr>
+    </w:lvl>
+  </w:abstractNum>
+  <w:abstractNum w:abstractNumId="5" w15:restartNumberingAfterBreak="0">
     <w:nsid w:val="19CC5D0C"/>
     <w:multiLevelType w:val="hybridMultilevel"/>
     <w:tmpl w:val="E066461E"/>
@@ -2778,7 +3356,7 @@
       </w:rPr>
     </w:lvl>
   </w:abstractNum>
-  <w:abstractNum w:abstractNumId="4" w15:restartNumberingAfterBreak="0">
+  <w:abstractNum w:abstractNumId="6" w15:restartNumberingAfterBreak="0">
     <w:nsid w:val="242B3949"/>
     <w:multiLevelType w:val="hybridMultilevel"/>
     <w:tmpl w:val="C5DE7AA0"/>
@@ -2864,7 +3442,7 @@
       </w:pPr>
     </w:lvl>
   </w:abstractNum>
-  <w:abstractNum w:abstractNumId="5" w15:restartNumberingAfterBreak="0">
+  <w:abstractNum w:abstractNumId="7" w15:restartNumberingAfterBreak="0">
     <w:nsid w:val="24A91E1E"/>
     <w:multiLevelType w:val="hybridMultilevel"/>
     <w:tmpl w:val="50B0E6D4"/>
@@ -2978,7 +3556,126 @@
       </w:rPr>
     </w:lvl>
   </w:abstractNum>
-  <w:abstractNum w:abstractNumId="6" w15:restartNumberingAfterBreak="0">
+  <w:abstractNum w:abstractNumId="8" w15:restartNumberingAfterBreak="0">
+    <w:nsid w:val="273316AA"/>
+    <w:multiLevelType w:val="hybridMultilevel"/>
+    <w:tmpl w:val="632C0494"/>
+    <w:lvl w:ilvl="0" w:tplc="647EA37A">
+      <w:start w:val="1"/>
+      <w:numFmt w:val="bullet"/>
+      <w:lvlText w:val="9"/>
+      <w:lvlJc w:val="left"/>
+      <w:pPr>
+        <w:ind w:left="720" w:hanging="360"/>
+      </w:pPr>
+      <w:rPr>
+        <w:rFonts w:ascii="Wingdings 3" w:hAnsi="Wingdings 3" w:hint="default"/>
+        <w:color w:val="auto"/>
+      </w:rPr>
+    </w:lvl>
+    <w:lvl w:ilvl="1" w:tplc="6B2007B8">
+      <w:start w:val="1"/>
+      <w:numFmt w:val="bullet"/>
+      <w:lvlText w:val="9"/>
+      <w:lvlJc w:val="left"/>
+      <w:pPr>
+        <w:ind w:left="1440" w:hanging="360"/>
+      </w:pPr>
+      <w:rPr>
+        <w:rFonts w:ascii="Wingdings 3" w:hAnsi="Wingdings 3" w:hint="default"/>
+        <w:color w:val="auto"/>
+      </w:rPr>
+    </w:lvl>
+    <w:lvl w:ilvl="2" w:tplc="647EA37A">
+      <w:start w:val="1"/>
+      <w:numFmt w:val="bullet"/>
+      <w:lvlText w:val="9"/>
+      <w:lvlJc w:val="left"/>
+      <w:pPr>
+        <w:ind w:left="720" w:hanging="360"/>
+      </w:pPr>
+      <w:rPr>
+        <w:rFonts w:ascii="Wingdings 3" w:hAnsi="Wingdings 3" w:hint="default"/>
+        <w:color w:val="auto"/>
+      </w:rPr>
+    </w:lvl>
+    <w:lvl w:ilvl="3" w:tplc="647EA37A">
+      <w:start w:val="1"/>
+      <w:numFmt w:val="bullet"/>
+      <w:lvlText w:val="9"/>
+      <w:lvlJc w:val="left"/>
+      <w:pPr>
+        <w:ind w:left="720" w:hanging="360"/>
+      </w:pPr>
+      <w:rPr>
+        <w:rFonts w:ascii="Wingdings 3" w:hAnsi="Wingdings 3" w:hint="default"/>
+        <w:color w:val="auto"/>
+      </w:rPr>
+    </w:lvl>
+    <w:lvl w:ilvl="4" w:tplc="647EA37A">
+      <w:start w:val="1"/>
+      <w:numFmt w:val="bullet"/>
+      <w:lvlText w:val="9"/>
+      <w:lvlJc w:val="left"/>
+      <w:pPr>
+        <w:ind w:left="720" w:hanging="360"/>
+      </w:pPr>
+      <w:rPr>
+        <w:rFonts w:ascii="Wingdings 3" w:hAnsi="Wingdings 3" w:hint="default"/>
+        <w:color w:val="auto"/>
+      </w:rPr>
+    </w:lvl>
+    <w:lvl w:ilvl="5" w:tplc="489E580C">
+      <w:start w:val="1"/>
+      <w:numFmt w:val="bullet"/>
+      <w:lvlText w:val="9"/>
+      <w:lvlJc w:val="left"/>
+      <w:pPr>
+        <w:ind w:left="4320" w:hanging="360"/>
+      </w:pPr>
+      <w:rPr>
+        <w:rFonts w:ascii="Wingdings 3" w:hAnsi="Wingdings 3" w:hint="default"/>
+        <w:color w:val="auto"/>
+      </w:rPr>
+    </w:lvl>
+    <w:lvl w:ilvl="6" w:tplc="04090001" w:tentative="1">
+      <w:start w:val="1"/>
+      <w:numFmt w:val="bullet"/>
+      <w:lvlText w:val=""/>
+      <w:lvlJc w:val="left"/>
+      <w:pPr>
+        <w:ind w:left="5040" w:hanging="360"/>
+      </w:pPr>
+      <w:rPr>
+        <w:rFonts w:ascii="Symbol" w:hAnsi="Symbol" w:hint="default"/>
+      </w:rPr>
+    </w:lvl>
+    <w:lvl w:ilvl="7" w:tplc="04090003" w:tentative="1">
+      <w:start w:val="1"/>
+      <w:numFmt w:val="bullet"/>
+      <w:lvlText w:val="o"/>
+      <w:lvlJc w:val="left"/>
+      <w:pPr>
+        <w:ind w:left="5760" w:hanging="360"/>
+      </w:pPr>
+      <w:rPr>
+        <w:rFonts w:ascii="Courier New" w:hAnsi="Courier New" w:cs="Courier New" w:hint="default"/>
+      </w:rPr>
+    </w:lvl>
+    <w:lvl w:ilvl="8" w:tplc="04090005" w:tentative="1">
+      <w:start w:val="1"/>
+      <w:numFmt w:val="bullet"/>
+      <w:lvlText w:val=""/>
+      <w:lvlJc w:val="left"/>
+      <w:pPr>
+        <w:ind w:left="6480" w:hanging="360"/>
+      </w:pPr>
+      <w:rPr>
+        <w:rFonts w:ascii="Wingdings" w:hAnsi="Wingdings" w:hint="default"/>
+      </w:rPr>
+    </w:lvl>
+  </w:abstractNum>
+  <w:abstractNum w:abstractNumId="9" w15:restartNumberingAfterBreak="0">
     <w:nsid w:val="359713E1"/>
     <w:multiLevelType w:val="hybridMultilevel"/>
     <w:tmpl w:val="97E81F94"/>
@@ -3092,7 +3789,7 @@
       </w:rPr>
     </w:lvl>
   </w:abstractNum>
-  <w:abstractNum w:abstractNumId="7" w15:restartNumberingAfterBreak="0">
+  <w:abstractNum w:abstractNumId="10" w15:restartNumberingAfterBreak="0">
     <w:nsid w:val="39A51E92"/>
     <w:multiLevelType w:val="hybridMultilevel"/>
     <w:tmpl w:val="EEBAEA98"/>
@@ -3206,7 +3903,7 @@
       </w:rPr>
     </w:lvl>
   </w:abstractNum>
-  <w:abstractNum w:abstractNumId="8" w15:restartNumberingAfterBreak="0">
+  <w:abstractNum w:abstractNumId="11" w15:restartNumberingAfterBreak="0">
     <w:nsid w:val="523A3190"/>
     <w:multiLevelType w:val="hybridMultilevel"/>
     <w:tmpl w:val="25581022"/>
@@ -3320,7 +4017,122 @@
       </w:rPr>
     </w:lvl>
   </w:abstractNum>
-  <w:abstractNum w:abstractNumId="9" w15:restartNumberingAfterBreak="0">
+  <w:abstractNum w:abstractNumId="12" w15:restartNumberingAfterBreak="0">
+    <w:nsid w:val="63C12FCA"/>
+    <w:multiLevelType w:val="hybridMultilevel"/>
+    <w:tmpl w:val="2F763622"/>
+    <w:lvl w:ilvl="0" w:tplc="647EA37A">
+      <w:start w:val="1"/>
+      <w:numFmt w:val="bullet"/>
+      <w:lvlText w:val="9"/>
+      <w:lvlJc w:val="left"/>
+      <w:pPr>
+        <w:ind w:left="720" w:hanging="360"/>
+      </w:pPr>
+      <w:rPr>
+        <w:rFonts w:ascii="Wingdings 3" w:hAnsi="Wingdings 3" w:hint="default"/>
+        <w:color w:val="auto"/>
+      </w:rPr>
+    </w:lvl>
+    <w:lvl w:ilvl="1" w:tplc="647EA37A">
+      <w:start w:val="1"/>
+      <w:numFmt w:val="bullet"/>
+      <w:lvlText w:val="9"/>
+      <w:lvlJc w:val="left"/>
+      <w:pPr>
+        <w:ind w:left="1440" w:hanging="360"/>
+      </w:pPr>
+      <w:rPr>
+        <w:rFonts w:ascii="Wingdings 3" w:hAnsi="Wingdings 3" w:hint="default"/>
+        <w:color w:val="auto"/>
+      </w:rPr>
+    </w:lvl>
+    <w:lvl w:ilvl="2" w:tplc="04090005" w:tentative="1">
+      <w:start w:val="1"/>
+      <w:numFmt w:val="bullet"/>
+      <w:lvlText w:val=""/>
+      <w:lvlJc w:val="left"/>
+      <w:pPr>
+        <w:ind w:left="2160" w:hanging="360"/>
+      </w:pPr>
+      <w:rPr>
+        <w:rFonts w:ascii="Wingdings" w:hAnsi="Wingdings" w:hint="default"/>
+      </w:rPr>
+    </w:lvl>
+    <w:lvl w:ilvl="3" w:tplc="04090001" w:tentative="1">
+      <w:start w:val="1"/>
+      <w:numFmt w:val="bullet"/>
+      <w:lvlText w:val=""/>
+      <w:lvlJc w:val="left"/>
+      <w:pPr>
+        <w:ind w:left="2880" w:hanging="360"/>
+      </w:pPr>
+      <w:rPr>
+        <w:rFonts w:ascii="Symbol" w:hAnsi="Symbol" w:hint="default"/>
+      </w:rPr>
+    </w:lvl>
+    <w:lvl w:ilvl="4" w:tplc="04090003" w:tentative="1">
+      <w:start w:val="1"/>
+      <w:numFmt w:val="bullet"/>
+      <w:lvlText w:val="o"/>
+      <w:lvlJc w:val="left"/>
+      <w:pPr>
+        <w:ind w:left="3600" w:hanging="360"/>
+      </w:pPr>
+      <w:rPr>
+        <w:rFonts w:ascii="Courier New" w:hAnsi="Courier New" w:cs="Courier New" w:hint="default"/>
+      </w:rPr>
+    </w:lvl>
+    <w:lvl w:ilvl="5" w:tplc="04090005" w:tentative="1">
+      <w:start w:val="1"/>
+      <w:numFmt w:val="bullet"/>
+      <w:lvlText w:val=""/>
+      <w:lvlJc w:val="left"/>
+      <w:pPr>
+        <w:ind w:left="4320" w:hanging="360"/>
+      </w:pPr>
+      <w:rPr>
+        <w:rFonts w:ascii="Wingdings" w:hAnsi="Wingdings" w:hint="default"/>
+      </w:rPr>
+    </w:lvl>
+    <w:lvl w:ilvl="6" w:tplc="04090001" w:tentative="1">
+      <w:start w:val="1"/>
+      <w:numFmt w:val="bullet"/>
+      <w:lvlText w:val=""/>
+      <w:lvlJc w:val="left"/>
+      <w:pPr>
+        <w:ind w:left="5040" w:hanging="360"/>
+      </w:pPr>
+      <w:rPr>
+        <w:rFonts w:ascii="Symbol" w:hAnsi="Symbol" w:hint="default"/>
+      </w:rPr>
+    </w:lvl>
+    <w:lvl w:ilvl="7" w:tplc="04090003" w:tentative="1">
+      <w:start w:val="1"/>
+      <w:numFmt w:val="bullet"/>
+      <w:lvlText w:val="o"/>
+      <w:lvlJc w:val="left"/>
+      <w:pPr>
+        <w:ind w:left="5760" w:hanging="360"/>
+      </w:pPr>
+      <w:rPr>
+        <w:rFonts w:ascii="Courier New" w:hAnsi="Courier New" w:cs="Courier New" w:hint="default"/>
+      </w:rPr>
+    </w:lvl>
+    <w:lvl w:ilvl="8" w:tplc="04090005" w:tentative="1">
+      <w:start w:val="1"/>
+      <w:numFmt w:val="bullet"/>
+      <w:lvlText w:val=""/>
+      <w:lvlJc w:val="left"/>
+      <w:pPr>
+        <w:ind w:left="6480" w:hanging="360"/>
+      </w:pPr>
+      <w:rPr>
+        <w:rFonts w:ascii="Wingdings" w:hAnsi="Wingdings" w:hint="default"/>
+      </w:rPr>
+    </w:lvl>
+  </w:abstractNum>
+  <w:abstractNum w:abstractNumId="13" w15:restartNumberingAfterBreak="0">
     <w:nsid w:val="6DAF29CD"/>
     <w:multiLevelType w:val="hybridMultilevel"/>
     <w:tmpl w:val="9A40F97C"/>
@@ -3337,7 +4149,7 @@
         <w:color w:val="auto"/>
       </w:rPr>
     </w:lvl>
-    <w:lvl w:ilvl="1" w:tplc="04090003" w:tentative="1">
+    <w:lvl w:ilvl="1" w:tplc="04090003">
       <w:start w:val="1"/>
       <w:numFmt w:val="bullet"/>
       <w:lvlText w:val="o"/>
@@ -3349,7 +4161,7 @@
         <w:rFonts w:ascii="Courier New" w:hAnsi="Courier New" w:cs="Courier New" w:hint="default"/>
       </w:rPr>
     </w:lvl>
-    <w:lvl w:ilvl="2" w:tplc="04090005" w:tentative="1">
+    <w:lvl w:ilvl="2" w:tplc="04090005">
       <w:start w:val="1"/>
       <w:numFmt w:val="bullet"/>
       <w:lvlText w:val=""/>
@@ -3434,7 +4246,7 @@
       </w:rPr>
     </w:lvl>
   </w:abstractNum>
-  <w:abstractNum w:abstractNumId="10" w15:restartNumberingAfterBreak="0">
+  <w:abstractNum w:abstractNumId="14" w15:restartNumberingAfterBreak="0">
     <w:nsid w:val="7AB24F09"/>
     <w:multiLevelType w:val="hybridMultilevel"/>
     <w:tmpl w:val="9C723CAC"/>
@@ -3548,7 +4360,7 @@
       </w:rPr>
     </w:lvl>
   </w:abstractNum>
-  <w:abstractNum w:abstractNumId="11" w15:restartNumberingAfterBreak="0">
+  <w:abstractNum w:abstractNumId="15" w15:restartNumberingAfterBreak="0">
     <w:nsid w:val="7CC72983"/>
     <w:multiLevelType w:val="hybridMultilevel"/>
     <w:tmpl w:val="63AC545C"/>
@@ -3663,40 +4475,52 @@
     </w:lvl>
   </w:abstractNum>
   <w:num w:numId="1">
+    <w:abstractNumId w:val="14"/>
+  </w:num>
+  <w:num w:numId="2">
+    <w:abstractNumId w:val="1"/>
+  </w:num>
+  <w:num w:numId="3">
+    <w:abstractNumId w:val="6"/>
+  </w:num>
+  <w:num w:numId="4">
+    <w:abstractNumId w:val="5"/>
+  </w:num>
+  <w:num w:numId="5">
+    <w:abstractNumId w:val="7"/>
+  </w:num>
+  <w:num w:numId="6">
     <w:abstractNumId w:val="10"/>
   </w:num>
-  <w:num w:numId="2">
+  <w:num w:numId="7">
+    <w:abstractNumId w:val="13"/>
+  </w:num>
+  <w:num w:numId="8">
+    <w:abstractNumId w:val="3"/>
+  </w:num>
+  <w:num w:numId="9">
+    <w:abstractNumId w:val="11"/>
+  </w:num>
+  <w:num w:numId="10">
+    <w:abstractNumId w:val="9"/>
+  </w:num>
+  <w:num w:numId="11">
+    <w:abstractNumId w:val="2"/>
+  </w:num>
+  <w:num w:numId="12">
+    <w:abstractNumId w:val="15"/>
+  </w:num>
+  <w:num w:numId="13">
+    <w:abstractNumId w:val="12"/>
+  </w:num>
+  <w:num w:numId="14">
     <w:abstractNumId w:val="0"/>
   </w:num>
-  <w:num w:numId="3">
+  <w:num w:numId="15">
     <w:abstractNumId w:val="4"/>
   </w:num>
-  <w:num w:numId="4">
-    <w:abstractNumId w:val="3"/>
-  </w:num>
-  <w:num w:numId="5">
-    <w:abstractNumId w:val="5"/>
-  </w:num>
-  <w:num w:numId="6">
-    <w:abstractNumId w:val="7"/>
-  </w:num>
-  <w:num w:numId="7">
-    <w:abstractNumId w:val="9"/>
-  </w:num>
-  <w:num w:numId="8">
-    <w:abstractNumId w:val="2"/>
-  </w:num>
-  <w:num w:numId="9">
+  <w:num w:numId="16">
     <w:abstractNumId w:val="8"/>
-  </w:num>
-  <w:num w:numId="10">
-    <w:abstractNumId w:val="6"/>
-  </w:num>
-  <w:num w:numId="11">
-    <w:abstractNumId w:val="1"/>
-  </w:num>
-  <w:num w:numId="12">
-    <w:abstractNumId w:val="11"/>
   </w:num>
 </w:numbering>
 </file>

</xml_diff>